<commit_message>
Add new articles and images for Game Maker series; update sitemap and index
</commit_message>
<xml_diff>
--- a/Articles/2025/4_Game_Maker/3_Preparing_Hero_for_Room/3 Prepareing Hero for Room.docx
+++ b/Articles/2025/4_Game_Maker/3_Preparing_Hero_for_Room/3 Prepareing Hero for Room.docx
@@ -830,258 +830,18 @@
       </w:r>
     </w:p>
     <w:p>
-      <w:pPr>
-        <w:pStyle w:val="Heading1"/>
-      </w:pPr>
-      <w:r>
-        <w:t>Using the sprite to create the Object</w:t>
+      <w:r>
+        <w:rPr>
+          <w:rStyle w:val="Heading1Char"/>
+        </w:rPr>
+        <w:t>Your Sprite is only the face of the hero</w:t>
+      </w:r>
+      <w:r>
+        <w:br/>
+        <w:t>Think of the sprite as a visual mask—it shows how the hero looks, but it isn’t yet the hero itself. Normally, I would explain how to turn a sprite into an object at this stage. However, because our hero will eventually need four sprites (front, back, left, and right) to move in all directions, we’ll pause here. Later, we’ll combine all those sprites and behaviors into a single hero object. For now, let’s shift focus to preparing the room, which I’ll guide you through in the next section.</w:t>
       </w:r>
     </w:p>
-    <w:p>
-      <w:r>
-        <w:t>The sprite is only the image that is used. You actually need to create an object and then use the sprite to give that object a face.</w:t>
-      </w:r>
-    </w:p>
-    <w:p>
-      <w:r>
-        <w:t>So, in order to get an object, you need to create it. The process is pretty much the same as creating a sprite. Go to your Asset Browser on the right-hand side of the app, and right click on the Objects folder.</w:t>
-      </w:r>
-    </w:p>
-    <w:p>
-      <w:r>
-        <w:rPr>
-          <w:noProof/>
-        </w:rPr>
-        <w:drawing>
-          <wp:inline distT="0" distB="0" distL="0" distR="0" wp14:anchorId="22FBBCC7" wp14:editId="2E85E2B4">
-            <wp:extent cx="1800476" cy="1200318"/>
-            <wp:effectExtent l="0" t="0" r="0" b="0"/>
-            <wp:docPr id="1985026626" name="Picture 1"/>
-            <wp:cNvGraphicFramePr>
-              <a:graphicFrameLocks xmlns:a="http://schemas.openxmlformats.org/drawingml/2006/main" noChangeAspect="1"/>
-            </wp:cNvGraphicFramePr>
-            <a:graphic xmlns:a="http://schemas.openxmlformats.org/drawingml/2006/main">
-              <a:graphicData uri="http://schemas.openxmlformats.org/drawingml/2006/picture">
-                <pic:pic xmlns:pic="http://schemas.openxmlformats.org/drawingml/2006/picture">
-                  <pic:nvPicPr>
-                    <pic:cNvPr id="1985026626" name=""/>
-                    <pic:cNvPicPr/>
-                  </pic:nvPicPr>
-                  <pic:blipFill>
-                    <a:blip r:embed="rId18"/>
-                    <a:stretch>
-                      <a:fillRect/>
-                    </a:stretch>
-                  </pic:blipFill>
-                  <pic:spPr>
-                    <a:xfrm>
-                      <a:off x="0" y="0"/>
-                      <a:ext cx="1800476" cy="1200318"/>
-                    </a:xfrm>
-                    <a:prstGeom prst="rect">
-                      <a:avLst/>
-                    </a:prstGeom>
-                  </pic:spPr>
-                </pic:pic>
-              </a:graphicData>
-            </a:graphic>
-          </wp:inline>
-        </w:drawing>
-      </w:r>
-    </w:p>
-    <w:p>
-      <w:pPr>
-        <w:rPr>
-          <w:rStyle w:val="Strong"/>
-        </w:rPr>
-      </w:pPr>
-      <w:r>
-        <w:rPr>
-          <w:rStyle w:val="Strong"/>
-        </w:rPr>
-        <w:t xml:space="preserve">Create </w:t>
-      </w:r>
-      <w:r>
-        <w:rPr>
-          <w:rStyle w:val="Strong"/>
-        </w:rPr>
-        <w:t>–</w:t>
-      </w:r>
-      <w:r>
-        <w:rPr>
-          <w:rStyle w:val="Strong"/>
-        </w:rPr>
-        <w:t xml:space="preserve"> Object</w:t>
-      </w:r>
-    </w:p>
-    <w:p>
-      <w:pPr>
-        <w:rPr>
-          <w:rStyle w:val="Strong"/>
-        </w:rPr>
-      </w:pPr>
-    </w:p>
-    <w:p>
-      <w:pPr>
-        <w:rPr>
-          <w:rStyle w:val="Strong"/>
-        </w:rPr>
-      </w:pPr>
-    </w:p>
-    <w:p>
-      <w:r>
-        <w:rPr>
-          <w:noProof/>
-        </w:rPr>
-        <w:drawing>
-          <wp:inline distT="0" distB="0" distL="0" distR="0" wp14:anchorId="6FBF4BE4" wp14:editId="18CF4B16">
-            <wp:extent cx="4020111" cy="1848108"/>
-            <wp:effectExtent l="0" t="0" r="0" b="0"/>
-            <wp:docPr id="577637762" name="Picture 1"/>
-            <wp:cNvGraphicFramePr>
-              <a:graphicFrameLocks xmlns:a="http://schemas.openxmlformats.org/drawingml/2006/main" noChangeAspect="1"/>
-            </wp:cNvGraphicFramePr>
-            <a:graphic xmlns:a="http://schemas.openxmlformats.org/drawingml/2006/main">
-              <a:graphicData uri="http://schemas.openxmlformats.org/drawingml/2006/picture">
-                <pic:pic xmlns:pic="http://schemas.openxmlformats.org/drawingml/2006/picture">
-                  <pic:nvPicPr>
-                    <pic:cNvPr id="577637762" name=""/>
-                    <pic:cNvPicPr/>
-                  </pic:nvPicPr>
-                  <pic:blipFill>
-                    <a:blip r:embed="rId19"/>
-                    <a:stretch>
-                      <a:fillRect/>
-                    </a:stretch>
-                  </pic:blipFill>
-                  <pic:spPr>
-                    <a:xfrm>
-                      <a:off x="0" y="0"/>
-                      <a:ext cx="4020111" cy="1848108"/>
-                    </a:xfrm>
-                    <a:prstGeom prst="rect">
-                      <a:avLst/>
-                    </a:prstGeom>
-                  </pic:spPr>
-                </pic:pic>
-              </a:graphicData>
-            </a:graphic>
-          </wp:inline>
-        </w:drawing>
-      </w:r>
-    </w:p>
-    <w:p>
-      <w:r>
-        <w:t xml:space="preserve">Fill in the name and browse to the hero sprite. You need to make </w:t>
-      </w:r>
-      <w:proofErr w:type="spellStart"/>
-      <w:proofErr w:type="gramStart"/>
-      <w:r>
-        <w:t>a</w:t>
-      </w:r>
-      <w:proofErr w:type="spellEnd"/>
-      <w:proofErr w:type="gramEnd"/>
-      <w:r>
-        <w:t xml:space="preserve"> object for the left and right hero</w:t>
-      </w:r>
-    </w:p>
-    <w:p>
-      <w:r>
-        <w:rPr>
-          <w:noProof/>
-        </w:rPr>
-        <w:drawing>
-          <wp:inline distT="0" distB="0" distL="0" distR="0" wp14:anchorId="3F230AEF" wp14:editId="3E675AFA">
-            <wp:extent cx="2619741" cy="2581635"/>
-            <wp:effectExtent l="0" t="0" r="9525" b="0"/>
-            <wp:docPr id="1244375" name="Picture 1"/>
-            <wp:cNvGraphicFramePr>
-              <a:graphicFrameLocks xmlns:a="http://schemas.openxmlformats.org/drawingml/2006/main" noChangeAspect="1"/>
-            </wp:cNvGraphicFramePr>
-            <a:graphic xmlns:a="http://schemas.openxmlformats.org/drawingml/2006/main">
-              <a:graphicData uri="http://schemas.openxmlformats.org/drawingml/2006/picture">
-                <pic:pic xmlns:pic="http://schemas.openxmlformats.org/drawingml/2006/picture">
-                  <pic:nvPicPr>
-                    <pic:cNvPr id="1244375" name=""/>
-                    <pic:cNvPicPr/>
-                  </pic:nvPicPr>
-                  <pic:blipFill>
-                    <a:blip r:embed="rId20"/>
-                    <a:stretch>
-                      <a:fillRect/>
-                    </a:stretch>
-                  </pic:blipFill>
-                  <pic:spPr>
-                    <a:xfrm>
-                      <a:off x="0" y="0"/>
-                      <a:ext cx="2619741" cy="2581635"/>
-                    </a:xfrm>
-                    <a:prstGeom prst="rect">
-                      <a:avLst/>
-                    </a:prstGeom>
-                  </pic:spPr>
-                </pic:pic>
-              </a:graphicData>
-            </a:graphic>
-          </wp:inline>
-        </w:drawing>
-      </w:r>
-    </w:p>
-    <w:p>
-      <w:r>
-        <w:t>So, now create the right facing hero object.</w:t>
-      </w:r>
-      <w:r>
-        <w:t xml:space="preserve"> After creating the other right facing hero object, you will have 2 object in the Asset Browser for the hero.</w:t>
-      </w:r>
-    </w:p>
-    <w:p>
-      <w:r>
-        <w:rPr>
-          <w:noProof/>
-        </w:rPr>
-        <w:drawing>
-          <wp:inline distT="0" distB="0" distL="0" distR="0" wp14:anchorId="7D9411CD" wp14:editId="347BE12E">
-            <wp:extent cx="2172003" cy="1305107"/>
-            <wp:effectExtent l="0" t="0" r="0" b="9525"/>
-            <wp:docPr id="1059116774" name="Picture 1"/>
-            <wp:cNvGraphicFramePr>
-              <a:graphicFrameLocks xmlns:a="http://schemas.openxmlformats.org/drawingml/2006/main" noChangeAspect="1"/>
-            </wp:cNvGraphicFramePr>
-            <a:graphic xmlns:a="http://schemas.openxmlformats.org/drawingml/2006/main">
-              <a:graphicData uri="http://schemas.openxmlformats.org/drawingml/2006/picture">
-                <pic:pic xmlns:pic="http://schemas.openxmlformats.org/drawingml/2006/picture">
-                  <pic:nvPicPr>
-                    <pic:cNvPr id="1059116774" name=""/>
-                    <pic:cNvPicPr/>
-                  </pic:nvPicPr>
-                  <pic:blipFill>
-                    <a:blip r:embed="rId21"/>
-                    <a:stretch>
-                      <a:fillRect/>
-                    </a:stretch>
-                  </pic:blipFill>
-                  <pic:spPr>
-                    <a:xfrm>
-                      <a:off x="0" y="0"/>
-                      <a:ext cx="2172003" cy="1305107"/>
-                    </a:xfrm>
-                    <a:prstGeom prst="rect">
-                      <a:avLst/>
-                    </a:prstGeom>
-                  </pic:spPr>
-                </pic:pic>
-              </a:graphicData>
-            </a:graphic>
-          </wp:inline>
-        </w:drawing>
-      </w:r>
-    </w:p>
-    <w:p>
-      <w:r>
-        <w:t>In our next tutorial, we will be bringing the hero into the room.</w:t>
-      </w:r>
-    </w:p>
+    <w:p/>
     <w:sectPr>
       <w:pgSz w:w="12240" w:h="15840"/>
       <w:pgMar w:top="1440" w:right="1440" w:bottom="1440" w:left="1440" w:header="720" w:footer="720" w:gutter="0"/>
@@ -3404,6 +3164,24 @@
       <w14:ligatures w14:val="none"/>
     </w:rPr>
   </w:style>
+  <w:style w:type="paragraph" w:styleId="NormalWeb">
+    <w:name w:val="Normal (Web)"/>
+    <w:basedOn w:val="Normal"/>
+    <w:uiPriority w:val="99"/>
+    <w:semiHidden/>
+    <w:unhideWhenUsed/>
+    <w:rsid w:val="00356DD7"/>
+    <w:pPr>
+      <w:spacing w:before="100" w:beforeAutospacing="1" w:after="100" w:afterAutospacing="1" w:line="240" w:lineRule="auto"/>
+    </w:pPr>
+    <w:rPr>
+      <w:rFonts w:ascii="Times New Roman" w:eastAsia="Times New Roman" w:hAnsi="Times New Roman" w:cs="Times New Roman"/>
+      <w:kern w:val="0"/>
+      <w:sz w:val="24"/>
+      <w:szCs w:val="24"/>
+      <w14:ligatures w14:val="none"/>
+    </w:rPr>
+  </w:style>
 </w:styles>
 </file>
 

</xml_diff>